<commit_message>
Circle Language Spec: Commands: Put each conceptual and diagram explanation together in an article.
</commit_message>
<xml_diff>
--- a/1.1. Circle Language Spec/06. Commands/01.1. Commands.docx
+++ b/1.1. Circle Language Spec/06. Commands/01.1. Commands.docx
@@ -21,7 +21,7 @@
           <w:bottom w:w="68" w:type="dxa"/>
           <w:right w:w="57" w:type="dxa"/>
         </w:tblCellMar>
-        <w:tblLook w:val="00BF" w:firstRow="1" w:lastRow="0" w:firstColumn="1" w:lastColumn="0" w:noHBand="0" w:noVBand="0"/>
+        <w:tblLook w:val="00A0" w:firstRow="1" w:lastRow="0" w:firstColumn="1" w:lastColumn="0" w:noHBand="0" w:noVBand="0"/>
       </w:tblPr>
       <w:tblGrid>
         <w:gridCol w:w="8630"/>
@@ -36,8 +36,6 @@
             <w:pPr>
               <w:pStyle w:val="Heading1"/>
             </w:pPr>
-            <w:bookmarkStart w:id="0" w:name="_GoBack"/>
-            <w:bookmarkEnd w:id="0"/>
             <w:r>
               <w:t>Circle Language Spec: Commands</w:t>
             </w:r>
@@ -341,6 +339,213 @@
         <w:t>.</w:t>
       </w:r>
     </w:p>
+    <w:p>
+      <w:pPr>
+        <w:pStyle w:val="Heading3"/>
+      </w:pPr>
+      <w:r>
+        <w:t>Diagram</w:t>
+      </w:r>
+      <w:r>
+        <w:t xml:space="preserve"> Notation</w:t>
+      </w:r>
+      <w:bookmarkStart w:id="0" w:name="_GoBack"/>
+      <w:bookmarkEnd w:id="0"/>
+    </w:p>
+    <w:p>
+      <w:r>
+        <w:t xml:space="preserve">The concept of commands has been explained in the article </w:t>
+      </w:r>
+      <w:r>
+        <w:rPr>
+          <w:i/>
+        </w:rPr>
+        <w:t>Commands</w:t>
+      </w:r>
+      <w:r>
+        <w:t>. The current article only displays their expression in a diagram.</w:t>
+      </w:r>
+    </w:p>
+    <w:p>
+      <w:pPr>
+        <w:pStyle w:val="Spacing"/>
+      </w:pPr>
+    </w:p>
+    <w:p>
+      <w:r>
+        <w:t>Commands are actions, that a computer can perform. Commands are executable objects.</w:t>
+      </w:r>
+    </w:p>
+    <w:p>
+      <w:pPr>
+        <w:pStyle w:val="Spacing"/>
+      </w:pPr>
+    </w:p>
+    <w:p>
+      <w:r>
+        <w:t>Commands are displayed in a diagram as squares and diamond shapes.</w:t>
+      </w:r>
+    </w:p>
+    <w:p>
+      <w:pPr>
+        <w:pStyle w:val="Spacing"/>
+      </w:pPr>
+    </w:p>
+    <w:tbl>
+      <w:tblPr>
+        <w:tblW w:w="0" w:type="auto"/>
+        <w:tblInd w:w="744" w:type="dxa"/>
+        <w:tblLook w:val="00A0" w:firstRow="1" w:lastRow="0" w:firstColumn="1" w:lastColumn="0" w:noHBand="0" w:noVBand="0"/>
+      </w:tblPr>
+      <w:tblGrid>
+        <w:gridCol w:w="656"/>
+        <w:gridCol w:w="686"/>
+      </w:tblGrid>
+      <w:tr>
+        <w:tc>
+          <w:tcPr>
+            <w:tcW w:w="655" w:type="dxa"/>
+            <w:shd w:val="clear" w:color="auto" w:fill="auto"/>
+            <w:vAlign w:val="center"/>
+          </w:tcPr>
+          <w:p>
+            <w:pPr>
+              <w:ind w:left="0"/>
+              <w:jc w:val="both"/>
+            </w:pPr>
+            <w:r>
+              <w:rPr>
+                <w:noProof/>
+              </w:rPr>
+              <w:drawing>
+                <wp:inline distT="0" distB="0" distL="0" distR="0" wp14:anchorId="32362B7E" wp14:editId="632F458E">
+                  <wp:extent cx="279400" cy="283845"/>
+                  <wp:effectExtent l="0" t="0" r="0" b="0"/>
+                  <wp:docPr id="85" name="Picture 85"/>
+                  <wp:cNvGraphicFramePr>
+                    <a:graphicFrameLocks xmlns:a="http://schemas.openxmlformats.org/drawingml/2006/main" noChangeAspect="1"/>
+                  </wp:cNvGraphicFramePr>
+                  <a:graphic xmlns:a="http://schemas.openxmlformats.org/drawingml/2006/main">
+                    <a:graphicData uri="http://schemas.openxmlformats.org/drawingml/2006/picture">
+                      <pic:pic xmlns:pic="http://schemas.openxmlformats.org/drawingml/2006/picture">
+                        <pic:nvPicPr>
+                          <pic:cNvPr id="0" name="Picture 1"/>
+                          <pic:cNvPicPr>
+                            <a:picLocks noChangeAspect="1" noChangeArrowheads="1"/>
+                          </pic:cNvPicPr>
+                        </pic:nvPicPr>
+                        <pic:blipFill>
+                          <a:blip r:embed="rId5">
+                            <a:extLst>
+                              <a:ext uri="{28A0092B-C50C-407E-A947-70E740481C1C}">
+                                <a14:useLocalDpi xmlns:a14="http://schemas.microsoft.com/office/drawing/2010/main" val="0"/>
+                              </a:ext>
+                            </a:extLst>
+                          </a:blip>
+                          <a:srcRect/>
+                          <a:stretch>
+                            <a:fillRect/>
+                          </a:stretch>
+                        </pic:blipFill>
+                        <pic:spPr bwMode="auto">
+                          <a:xfrm>
+                            <a:off x="0" y="0"/>
+                            <a:ext cx="279400" cy="283845"/>
+                          </a:xfrm>
+                          <a:prstGeom prst="rect">
+                            <a:avLst/>
+                          </a:prstGeom>
+                          <a:noFill/>
+                          <a:ln>
+                            <a:noFill/>
+                          </a:ln>
+                        </pic:spPr>
+                      </pic:pic>
+                    </a:graphicData>
+                  </a:graphic>
+                </wp:inline>
+              </w:drawing>
+            </w:r>
+          </w:p>
+        </w:tc>
+        <w:tc>
+          <w:tcPr>
+            <w:tcW w:w="680" w:type="dxa"/>
+            <w:shd w:val="clear" w:color="auto" w:fill="auto"/>
+            <w:vAlign w:val="center"/>
+          </w:tcPr>
+          <w:p>
+            <w:pPr>
+              <w:ind w:left="0"/>
+            </w:pPr>
+            <w:r>
+              <w:rPr>
+                <w:noProof/>
+              </w:rPr>
+              <w:drawing>
+                <wp:inline distT="0" distB="0" distL="0" distR="0" wp14:anchorId="278C4F0D" wp14:editId="4CC15FDE">
+                  <wp:extent cx="298450" cy="428625"/>
+                  <wp:effectExtent l="0" t="0" r="0" b="0"/>
+                  <wp:docPr id="86" name="Picture 86"/>
+                  <wp:cNvGraphicFramePr>
+                    <a:graphicFrameLocks xmlns:a="http://schemas.openxmlformats.org/drawingml/2006/main" noChangeAspect="1"/>
+                  </wp:cNvGraphicFramePr>
+                  <a:graphic xmlns:a="http://schemas.openxmlformats.org/drawingml/2006/main">
+                    <a:graphicData uri="http://schemas.openxmlformats.org/drawingml/2006/picture">
+                      <pic:pic xmlns:pic="http://schemas.openxmlformats.org/drawingml/2006/picture">
+                        <pic:nvPicPr>
+                          <pic:cNvPr id="0" name="Picture 2"/>
+                          <pic:cNvPicPr>
+                            <a:picLocks noChangeAspect="1" noChangeArrowheads="1"/>
+                          </pic:cNvPicPr>
+                        </pic:nvPicPr>
+                        <pic:blipFill>
+                          <a:blip r:embed="rId6">
+                            <a:extLst>
+                              <a:ext uri="{28A0092B-C50C-407E-A947-70E740481C1C}">
+                                <a14:useLocalDpi xmlns:a14="http://schemas.microsoft.com/office/drawing/2010/main" val="0"/>
+                              </a:ext>
+                            </a:extLst>
+                          </a:blip>
+                          <a:srcRect/>
+                          <a:stretch>
+                            <a:fillRect/>
+                          </a:stretch>
+                        </pic:blipFill>
+                        <pic:spPr bwMode="auto">
+                          <a:xfrm>
+                            <a:off x="0" y="0"/>
+                            <a:ext cx="298450" cy="428625"/>
+                          </a:xfrm>
+                          <a:prstGeom prst="rect">
+                            <a:avLst/>
+                          </a:prstGeom>
+                          <a:noFill/>
+                          <a:ln>
+                            <a:noFill/>
+                          </a:ln>
+                        </pic:spPr>
+                      </pic:pic>
+                    </a:graphicData>
+                  </a:graphic>
+                </wp:inline>
+              </w:drawing>
+            </w:r>
+          </w:p>
+        </w:tc>
+      </w:tr>
+    </w:tbl>
+    <w:p>
+      <w:pPr>
+        <w:pStyle w:val="Spacing"/>
+      </w:pPr>
+    </w:p>
+    <w:p>
+      <w:r>
+        <w:t>Which shape to use when, is covered in other articles.</w:t>
+      </w:r>
+    </w:p>
+    <w:p/>
     <w:p>
       <w:pPr>
         <w:pStyle w:val="Heading2"/>
@@ -1180,7 +1385,7 @@
                     </pic:cNvPicPr>
                   </pic:nvPicPr>
                   <pic:blipFill>
-                    <a:blip r:embed="rId5">
+                    <a:blip r:embed="rId7">
                       <a:extLst>
                         <a:ext uri="{28A0092B-C50C-407E-A947-70E740481C1C}">
                           <a14:useLocalDpi xmlns:a14="http://schemas.microsoft.com/office/drawing/2010/main" val="0"/>
@@ -1253,7 +1458,7 @@
                     </pic:cNvPicPr>
                   </pic:nvPicPr>
                   <pic:blipFill>
-                    <a:blip r:embed="rId6">
+                    <a:blip r:embed="rId8">
                       <a:extLst>
                         <a:ext uri="{28A0092B-C50C-407E-A947-70E740481C1C}">
                           <a14:useLocalDpi xmlns:a14="http://schemas.microsoft.com/office/drawing/2010/main" val="0"/>
@@ -1356,7 +1561,7 @@
                     </pic:cNvPicPr>
                   </pic:nvPicPr>
                   <pic:blipFill>
-                    <a:blip r:embed="rId7">
+                    <a:blip r:embed="rId9">
                       <a:extLst>
                         <a:ext uri="{28A0092B-C50C-407E-A947-70E740481C1C}">
                           <a14:useLocalDpi xmlns:a14="http://schemas.microsoft.com/office/drawing/2010/main" val="0"/>
@@ -1505,7 +1710,7 @@
                     </pic:cNvPicPr>
                   </pic:nvPicPr>
                   <pic:blipFill>
-                    <a:blip r:embed="rId8" cstate="print">
+                    <a:blip r:embed="rId10" cstate="print">
                       <a:lum bright="-18000"/>
                       <a:extLst>
                         <a:ext uri="{28A0092B-C50C-407E-A947-70E740481C1C}">
@@ -1579,7 +1784,7 @@
                     </pic:cNvPicPr>
                   </pic:nvPicPr>
                   <pic:blipFill>
-                    <a:blip r:embed="rId9" cstate="print">
+                    <a:blip r:embed="rId11" cstate="print">
                       <a:lum bright="-18000"/>
                       <a:extLst>
                         <a:ext uri="{28A0092B-C50C-407E-A947-70E740481C1C}">
@@ -1663,7 +1868,7 @@
                     </pic:cNvPicPr>
                   </pic:nvPicPr>
                   <pic:blipFill>
-                    <a:blip r:embed="rId10" cstate="print">
+                    <a:blip r:embed="rId12" cstate="print">
                       <a:lum bright="-18000"/>
                       <a:extLst>
                         <a:ext uri="{28A0092B-C50C-407E-A947-70E740481C1C}">
@@ -1787,7 +1992,7 @@
                     </pic:cNvPicPr>
                   </pic:nvPicPr>
                   <pic:blipFill>
-                    <a:blip r:embed="rId11" cstate="print">
+                    <a:blip r:embed="rId13" cstate="print">
                       <a:lum bright="-18000"/>
                       <a:extLst>
                         <a:ext uri="{28A0092B-C50C-407E-A947-70E740481C1C}">
@@ -1966,7 +2171,7 @@
                     </pic:cNvPicPr>
                   </pic:nvPicPr>
                   <pic:blipFill>
-                    <a:blip r:embed="rId12" cstate="print">
+                    <a:blip r:embed="rId14" cstate="print">
                       <a:lum bright="-18000"/>
                       <a:extLst>
                         <a:ext uri="{28A0092B-C50C-407E-A947-70E740481C1C}">
@@ -2158,7 +2363,7 @@
                     </pic:cNvPicPr>
                   </pic:nvPicPr>
                   <pic:blipFill>
-                    <a:blip r:embed="rId13" cstate="print">
+                    <a:blip r:embed="rId15" cstate="print">
                       <a:lum bright="-30000"/>
                       <a:extLst>
                         <a:ext uri="{28A0092B-C50C-407E-A947-70E740481C1C}">
@@ -2261,7 +2466,7 @@
                     </pic:cNvPicPr>
                   </pic:nvPicPr>
                   <pic:blipFill>
-                    <a:blip r:embed="rId14" cstate="print">
+                    <a:blip r:embed="rId16" cstate="print">
                       <a:lum bright="-30000"/>
                       <a:extLst>
                         <a:ext uri="{28A0092B-C50C-407E-A947-70E740481C1C}">
@@ -2347,7 +2552,7 @@
                     </pic:cNvPicPr>
                   </pic:nvPicPr>
                   <pic:blipFill>
-                    <a:blip r:embed="rId15" cstate="print">
+                    <a:blip r:embed="rId17" cstate="print">
                       <a:lum bright="-30000"/>
                       <a:extLst>
                         <a:ext uri="{28A0092B-C50C-407E-A947-70E740481C1C}">
@@ -2436,7 +2641,7 @@
                     </pic:cNvPicPr>
                   </pic:nvPicPr>
                   <pic:blipFill>
-                    <a:blip r:embed="rId16">
+                    <a:blip r:embed="rId18">
                       <a:extLst>
                         <a:ext uri="{28A0092B-C50C-407E-A947-70E740481C1C}">
                           <a14:useLocalDpi xmlns:a14="http://schemas.microsoft.com/office/drawing/2010/main" val="0"/>
@@ -2510,7 +2715,7 @@
                     </pic:cNvPicPr>
                   </pic:nvPicPr>
                   <pic:blipFill>
-                    <a:blip r:embed="rId17">
+                    <a:blip r:embed="rId19">
                       <a:extLst>
                         <a:ext uri="{28A0092B-C50C-407E-A947-70E740481C1C}">
                           <a14:useLocalDpi xmlns:a14="http://schemas.microsoft.com/office/drawing/2010/main" val="0"/>
@@ -2600,7 +2805,7 @@
                     </pic:cNvPicPr>
                   </pic:nvPicPr>
                   <pic:blipFill>
-                    <a:blip r:embed="rId18" cstate="print">
+                    <a:blip r:embed="rId20" cstate="print">
                       <a:lum bright="-30000"/>
                       <a:extLst>
                         <a:ext uri="{28A0092B-C50C-407E-A947-70E740481C1C}">
@@ -2796,7 +3001,7 @@
                     </pic:cNvPicPr>
                   </pic:nvPicPr>
                   <pic:blipFill>
-                    <a:blip r:embed="rId19" cstate="print">
+                    <a:blip r:embed="rId21" cstate="print">
                       <a:lum bright="-30000"/>
                       <a:extLst>
                         <a:ext uri="{28A0092B-C50C-407E-A947-70E740481C1C}">
@@ -2954,7 +3159,7 @@
                     </pic:cNvPicPr>
                   </pic:nvPicPr>
                   <pic:blipFill>
-                    <a:blip r:embed="rId20" cstate="print">
+                    <a:blip r:embed="rId22" cstate="print">
                       <a:lum bright="-30000"/>
                       <a:extLst>
                         <a:ext uri="{28A0092B-C50C-407E-A947-70E740481C1C}">
@@ -3038,7 +3243,7 @@
                     </pic:cNvPicPr>
                   </pic:nvPicPr>
                   <pic:blipFill>
-                    <a:blip r:embed="rId21" cstate="print">
+                    <a:blip r:embed="rId23" cstate="print">
                       <a:lum bright="-30000"/>
                       <a:extLst>
                         <a:ext uri="{28A0092B-C50C-407E-A947-70E740481C1C}">
@@ -3175,7 +3380,7 @@
                     </pic:cNvPicPr>
                   </pic:nvPicPr>
                   <pic:blipFill>
-                    <a:blip r:embed="rId22" cstate="print">
+                    <a:blip r:embed="rId24" cstate="print">
                       <a:lum bright="-30000"/>
                       <a:extLst>
                         <a:ext uri="{28A0092B-C50C-407E-A947-70E740481C1C}">
@@ -3302,7 +3507,7 @@
                     </pic:cNvPicPr>
                   </pic:nvPicPr>
                   <pic:blipFill>
-                    <a:blip r:embed="rId23" cstate="print">
+                    <a:blip r:embed="rId25" cstate="print">
                       <a:lum bright="-30000"/>
                       <a:extLst>
                         <a:ext uri="{28A0092B-C50C-407E-A947-70E740481C1C}">
@@ -3376,7 +3581,7 @@
                     </pic:cNvPicPr>
                   </pic:nvPicPr>
                   <pic:blipFill>
-                    <a:blip r:embed="rId24" cstate="print">
+                    <a:blip r:embed="rId26" cstate="print">
                       <a:lum bright="-30000"/>
                       <a:extLst>
                         <a:ext uri="{28A0092B-C50C-407E-A947-70E740481C1C}">
@@ -3500,7 +3705,7 @@
                     </pic:cNvPicPr>
                   </pic:nvPicPr>
                   <pic:blipFill>
-                    <a:blip r:embed="rId25" cstate="print">
+                    <a:blip r:embed="rId27" cstate="print">
                       <a:lum bright="-30000"/>
                       <a:extLst>
                         <a:ext uri="{28A0092B-C50C-407E-A947-70E740481C1C}">
@@ -3574,7 +3779,7 @@
                     </pic:cNvPicPr>
                   </pic:nvPicPr>
                   <pic:blipFill>
-                    <a:blip r:embed="rId26" cstate="print">
+                    <a:blip r:embed="rId28" cstate="print">
                       <a:lum bright="-30000"/>
                       <a:extLst>
                         <a:ext uri="{28A0092B-C50C-407E-A947-70E740481C1C}">
@@ -3698,7 +3903,7 @@
                     </pic:cNvPicPr>
                   </pic:nvPicPr>
                   <pic:blipFill>
-                    <a:blip r:embed="rId27" cstate="print">
+                    <a:blip r:embed="rId29" cstate="print">
                       <a:lum bright="-30000"/>
                       <a:extLst>
                         <a:ext uri="{28A0092B-C50C-407E-A947-70E740481C1C}">
@@ -4296,7 +4501,7 @@
                     </pic:cNvPicPr>
                   </pic:nvPicPr>
                   <pic:blipFill>
-                    <a:blip r:embed="rId28">
+                    <a:blip r:embed="rId30">
                       <a:lum bright="-18000"/>
                       <a:extLst>
                         <a:ext uri="{28A0092B-C50C-407E-A947-70E740481C1C}">
@@ -4413,7 +4618,7 @@
                     </pic:cNvPicPr>
                   </pic:nvPicPr>
                   <pic:blipFill>
-                    <a:blip r:embed="rId29">
+                    <a:blip r:embed="rId31">
                       <a:lum bright="-18000"/>
                       <a:extLst>
                         <a:ext uri="{28A0092B-C50C-407E-A947-70E740481C1C}">
@@ -4520,7 +4725,7 @@
                     </pic:cNvPicPr>
                   </pic:nvPicPr>
                   <pic:blipFill>
-                    <a:blip r:embed="rId30">
+                    <a:blip r:embed="rId32">
                       <a:lum bright="-18000"/>
                       <a:extLst>
                         <a:ext uri="{28A0092B-C50C-407E-A947-70E740481C1C}">
@@ -4607,7 +4812,7 @@
                     </pic:cNvPicPr>
                   </pic:nvPicPr>
                   <pic:blipFill>
-                    <a:blip r:embed="rId31" cstate="print">
+                    <a:blip r:embed="rId33" cstate="print">
                       <a:lum bright="-18000"/>
                       <a:extLst>
                         <a:ext uri="{28A0092B-C50C-407E-A947-70E740481C1C}">
@@ -4691,7 +4896,7 @@
                     </pic:cNvPicPr>
                   </pic:nvPicPr>
                   <pic:blipFill>
-                    <a:blip r:embed="rId32">
+                    <a:blip r:embed="rId34">
                       <a:lum bright="-18000"/>
                       <a:extLst>
                         <a:ext uri="{28A0092B-C50C-407E-A947-70E740481C1C}">
@@ -4765,7 +4970,7 @@
                     </pic:cNvPicPr>
                   </pic:nvPicPr>
                   <pic:blipFill>
-                    <a:blip r:embed="rId33">
+                    <a:blip r:embed="rId35">
                       <a:lum bright="-18000"/>
                       <a:extLst>
                         <a:ext uri="{28A0092B-C50C-407E-A947-70E740481C1C}">
@@ -4850,12 +5055,6 @@
         <w:gridCol w:w="3110"/>
       </w:tblGrid>
       <w:tr>
-        <w:tblPrEx>
-          <w:tblCellMar>
-            <w:top w:w="0" w:type="dxa"/>
-            <w:bottom w:w="0" w:type="dxa"/>
-          </w:tblCellMar>
-        </w:tblPrEx>
         <w:tc>
           <w:tcPr>
             <w:tcW w:w="3010" w:type="dxa"/>
@@ -4886,7 +5085,7 @@
                           </pic:cNvPicPr>
                         </pic:nvPicPr>
                         <pic:blipFill>
-                          <a:blip r:embed="rId34">
+                          <a:blip r:embed="rId36">
                             <a:lum bright="-18000"/>
                             <a:extLst>
                               <a:ext uri="{28A0092B-C50C-407E-A947-70E740481C1C}">
@@ -4950,7 +5149,7 @@
                           </pic:cNvPicPr>
                         </pic:nvPicPr>
                         <pic:blipFill>
-                          <a:blip r:embed="rId35">
+                          <a:blip r:embed="rId37">
                             <a:lum bright="-18000"/>
                             <a:extLst>
                               <a:ext uri="{28A0092B-C50C-407E-A947-70E740481C1C}">
@@ -5033,12 +5232,6 @@
         <w:gridCol w:w="1850"/>
       </w:tblGrid>
       <w:tr>
-        <w:tblPrEx>
-          <w:tblCellMar>
-            <w:top w:w="0" w:type="dxa"/>
-            <w:bottom w:w="0" w:type="dxa"/>
-          </w:tblCellMar>
-        </w:tblPrEx>
         <w:tc>
           <w:tcPr>
             <w:tcW w:w="1750" w:type="dxa"/>
@@ -5069,7 +5262,7 @@
                           </pic:cNvPicPr>
                         </pic:nvPicPr>
                         <pic:blipFill>
-                          <a:blip r:embed="rId36">
+                          <a:blip r:embed="rId38">
                             <a:lum bright="-18000"/>
                             <a:extLst>
                               <a:ext uri="{28A0092B-C50C-407E-A947-70E740481C1C}">
@@ -5133,7 +5326,7 @@
                           </pic:cNvPicPr>
                         </pic:nvPicPr>
                         <pic:blipFill>
-                          <a:blip r:embed="rId37">
+                          <a:blip r:embed="rId39">
                             <a:lum bright="-18000"/>
                             <a:extLst>
                               <a:ext uri="{28A0092B-C50C-407E-A947-70E740481C1C}">
@@ -5223,7 +5416,7 @@
                     </pic:cNvPicPr>
                   </pic:nvPicPr>
                   <pic:blipFill>
-                    <a:blip r:embed="rId38">
+                    <a:blip r:embed="rId40">
                       <a:lum bright="-12000"/>
                       <a:extLst>
                         <a:ext uri="{28A0092B-C50C-407E-A947-70E740481C1C}">
@@ -5310,7 +5503,7 @@
                     </pic:cNvPicPr>
                   </pic:nvPicPr>
                   <pic:blipFill>
-                    <a:blip r:embed="rId39">
+                    <a:blip r:embed="rId41">
                       <a:lum bright="-18000"/>
                       <a:extLst>
                         <a:ext uri="{28A0092B-C50C-407E-A947-70E740481C1C}">
@@ -5384,7 +5577,7 @@
                     </pic:cNvPicPr>
                   </pic:nvPicPr>
                   <pic:blipFill>
-                    <a:blip r:embed="rId40">
+                    <a:blip r:embed="rId42">
                       <a:lum bright="-18000"/>
                       <a:extLst>
                         <a:ext uri="{28A0092B-C50C-407E-A947-70E740481C1C}">
@@ -5543,7 +5736,7 @@
                     </pic:cNvPicPr>
                   </pic:nvPicPr>
                   <pic:blipFill>
-                    <a:blip r:embed="rId41" cstate="print">
+                    <a:blip r:embed="rId43" cstate="print">
                       <a:lum bright="-18000"/>
                       <a:extLst>
                         <a:ext uri="{28A0092B-C50C-407E-A947-70E740481C1C}">
@@ -5617,7 +5810,7 @@
                     </pic:cNvPicPr>
                   </pic:nvPicPr>
                   <pic:blipFill>
-                    <a:blip r:embed="rId42" cstate="print">
+                    <a:blip r:embed="rId44" cstate="print">
                       <a:lum bright="-18000"/>
                       <a:extLst>
                         <a:ext uri="{28A0092B-C50C-407E-A947-70E740481C1C}">
@@ -5712,7 +5905,7 @@
                     </pic:cNvPicPr>
                   </pic:nvPicPr>
                   <pic:blipFill>
-                    <a:blip r:embed="rId43" cstate="print">
+                    <a:blip r:embed="rId45" cstate="print">
                       <a:lum bright="-18000"/>
                       <a:extLst>
                         <a:ext uri="{28A0092B-C50C-407E-A947-70E740481C1C}">
@@ -5794,7 +5987,7 @@
                     </pic:cNvPicPr>
                   </pic:nvPicPr>
                   <pic:blipFill>
-                    <a:blip r:embed="rId44" cstate="print">
+                    <a:blip r:embed="rId46" cstate="print">
                       <a:lum bright="-18000"/>
                       <a:extLst>
                         <a:ext uri="{28A0092B-C50C-407E-A947-70E740481C1C}">
@@ -5868,7 +6061,7 @@
                     </pic:cNvPicPr>
                   </pic:nvPicPr>
                   <pic:blipFill>
-                    <a:blip r:embed="rId45" cstate="print">
+                    <a:blip r:embed="rId47" cstate="print">
                       <a:lum bright="-18000"/>
                       <a:extLst>
                         <a:ext uri="{28A0092B-C50C-407E-A947-70E740481C1C}">
@@ -5942,7 +6135,7 @@
                     </pic:cNvPicPr>
                   </pic:nvPicPr>
                   <pic:blipFill>
-                    <a:blip r:embed="rId46" cstate="print">
+                    <a:blip r:embed="rId48" cstate="print">
                       <a:lum bright="-18000"/>
                       <a:extLst>
                         <a:ext uri="{28A0092B-C50C-407E-A947-70E740481C1C}">
@@ -6029,7 +6222,7 @@
                     </pic:cNvPicPr>
                   </pic:nvPicPr>
                   <pic:blipFill>
-                    <a:blip r:embed="rId47" cstate="print">
+                    <a:blip r:embed="rId49" cstate="print">
                       <a:lum bright="-18000"/>
                       <a:extLst>
                         <a:ext uri="{28A0092B-C50C-407E-A947-70E740481C1C}">
@@ -6111,7 +6304,7 @@
                     </pic:cNvPicPr>
                   </pic:nvPicPr>
                   <pic:blipFill>
-                    <a:blip r:embed="rId48">
+                    <a:blip r:embed="rId50">
                       <a:extLst>
                         <a:ext uri="{28A0092B-C50C-407E-A947-70E740481C1C}">
                           <a14:useLocalDpi xmlns:a14="http://schemas.microsoft.com/office/drawing/2010/main" val="0"/>
@@ -6174,7 +6367,7 @@
                     </pic:cNvPicPr>
                   </pic:nvPicPr>
                   <pic:blipFill>
-                    <a:blip r:embed="rId49">
+                    <a:blip r:embed="rId51">
                       <a:extLst>
                         <a:ext uri="{28A0092B-C50C-407E-A947-70E740481C1C}">
                           <a14:useLocalDpi xmlns:a14="http://schemas.microsoft.com/office/drawing/2010/main" val="0"/>
@@ -6322,7 +6515,7 @@
                     </pic:cNvPicPr>
                   </pic:nvPicPr>
                   <pic:blipFill>
-                    <a:blip r:embed="rId50">
+                    <a:blip r:embed="rId52">
                       <a:extLst>
                         <a:ext uri="{28A0092B-C50C-407E-A947-70E740481C1C}">
                           <a14:useLocalDpi xmlns:a14="http://schemas.microsoft.com/office/drawing/2010/main" val="0"/>
@@ -6405,7 +6598,7 @@
                     </pic:cNvPicPr>
                   </pic:nvPicPr>
                   <pic:blipFill>
-                    <a:blip r:embed="rId51">
+                    <a:blip r:embed="rId53">
                       <a:extLst>
                         <a:ext uri="{28A0092B-C50C-407E-A947-70E740481C1C}">
                           <a14:useLocalDpi xmlns:a14="http://schemas.microsoft.com/office/drawing/2010/main" val="0"/>
@@ -6522,7 +6715,7 @@
                     </pic:cNvPicPr>
                   </pic:nvPicPr>
                   <pic:blipFill>
-                    <a:blip r:embed="rId52">
+                    <a:blip r:embed="rId54">
                       <a:extLst>
                         <a:ext uri="{28A0092B-C50C-407E-A947-70E740481C1C}">
                           <a14:useLocalDpi xmlns:a14="http://schemas.microsoft.com/office/drawing/2010/main" val="0"/>
@@ -6703,7 +6896,7 @@
                     </pic:cNvPicPr>
                   </pic:nvPicPr>
                   <pic:blipFill>
-                    <a:blip r:embed="rId53">
+                    <a:blip r:embed="rId55">
                       <a:extLst>
                         <a:ext uri="{28A0092B-C50C-407E-A947-70E740481C1C}">
                           <a14:useLocalDpi xmlns:a14="http://schemas.microsoft.com/office/drawing/2010/main" val="0"/>
@@ -6828,7 +7021,7 @@
                     </pic:cNvPicPr>
                   </pic:nvPicPr>
                   <pic:blipFill>
-                    <a:blip r:embed="rId54">
+                    <a:blip r:embed="rId56">
                       <a:extLst>
                         <a:ext uri="{28A0092B-C50C-407E-A947-70E740481C1C}">
                           <a14:useLocalDpi xmlns:a14="http://schemas.microsoft.com/office/drawing/2010/main" val="0"/>
@@ -6910,7 +7103,7 @@
                     </pic:cNvPicPr>
                   </pic:nvPicPr>
                   <pic:blipFill>
-                    <a:blip r:embed="rId55">
+                    <a:blip r:embed="rId57">
                       <a:extLst>
                         <a:ext uri="{28A0092B-C50C-407E-A947-70E740481C1C}">
                           <a14:useLocalDpi xmlns:a14="http://schemas.microsoft.com/office/drawing/2010/main" val="0"/>
@@ -7335,7 +7528,7 @@
                     </pic:cNvPicPr>
                   </pic:nvPicPr>
                   <pic:blipFill>
-                    <a:blip r:embed="rId56">
+                    <a:blip r:embed="rId58">
                       <a:lum bright="-18000"/>
                       <a:extLst>
                         <a:ext uri="{28A0092B-C50C-407E-A947-70E740481C1C}">
@@ -7545,7 +7738,7 @@
                     </pic:cNvPicPr>
                   </pic:nvPicPr>
                   <pic:blipFill>
-                    <a:blip r:embed="rId57">
+                    <a:blip r:embed="rId59">
                       <a:extLst>
                         <a:ext uri="{28A0092B-C50C-407E-A947-70E740481C1C}">
                           <a14:useLocalDpi xmlns:a14="http://schemas.microsoft.com/office/drawing/2010/main" val="0"/>
@@ -7636,7 +7829,7 @@
                     </pic:cNvPicPr>
                   </pic:nvPicPr>
                   <pic:blipFill>
-                    <a:blip r:embed="rId58" cstate="print">
+                    <a:blip r:embed="rId60" cstate="print">
                       <a:extLst>
                         <a:ext uri="{28A0092B-C50C-407E-A947-70E740481C1C}">
                           <a14:useLocalDpi xmlns:a14="http://schemas.microsoft.com/office/drawing/2010/main" val="0"/>
@@ -7720,7 +7913,7 @@
                     </pic:cNvPicPr>
                   </pic:nvPicPr>
                   <pic:blipFill>
-                    <a:blip r:embed="rId59" cstate="print">
+                    <a:blip r:embed="rId61" cstate="print">
                       <a:extLst>
                         <a:ext uri="{28A0092B-C50C-407E-A947-70E740481C1C}">
                           <a14:useLocalDpi xmlns:a14="http://schemas.microsoft.com/office/drawing/2010/main" val="0"/>
@@ -7968,7 +8161,7 @@
                     </pic:cNvPicPr>
                   </pic:nvPicPr>
                   <pic:blipFill>
-                    <a:blip r:embed="rId60">
+                    <a:blip r:embed="rId62">
                       <a:lum bright="-18000"/>
                       <a:extLst>
                         <a:ext uri="{28A0092B-C50C-407E-A947-70E740481C1C}">
@@ -8351,7 +8544,7 @@
                     </pic:cNvPicPr>
                   </pic:nvPicPr>
                   <pic:blipFill>
-                    <a:blip r:embed="rId61" cstate="print">
+                    <a:blip r:embed="rId63" cstate="print">
                       <a:lum bright="-18000"/>
                       <a:extLst>
                         <a:ext uri="{28A0092B-C50C-407E-A947-70E740481C1C}">
@@ -8425,7 +8618,7 @@
                     </pic:cNvPicPr>
                   </pic:nvPicPr>
                   <pic:blipFill>
-                    <a:blip r:embed="rId62">
+                    <a:blip r:embed="rId64">
                       <a:lum bright="-18000"/>
                       <a:extLst>
                         <a:ext uri="{28A0092B-C50C-407E-A947-70E740481C1C}">
@@ -8514,7 +8707,7 @@
                     </pic:cNvPicPr>
                   </pic:nvPicPr>
                   <pic:blipFill>
-                    <a:blip r:embed="rId63">
+                    <a:blip r:embed="rId65">
                       <a:lum bright="-18000"/>
                       <a:extLst>
                         <a:ext uri="{28A0092B-C50C-407E-A947-70E740481C1C}">
@@ -10005,7 +10198,7 @@
                     </pic:cNvPicPr>
                   </pic:nvPicPr>
                   <pic:blipFill>
-                    <a:blip r:embed="rId64">
+                    <a:blip r:embed="rId66">
                       <a:extLst>
                         <a:ext uri="{28A0092B-C50C-407E-A947-70E740481C1C}">
                           <a14:useLocalDpi xmlns:a14="http://schemas.microsoft.com/office/drawing/2010/main" val="0"/>
@@ -10078,7 +10271,7 @@
                     </pic:cNvPicPr>
                   </pic:nvPicPr>
                   <pic:blipFill>
-                    <a:blip r:embed="rId65">
+                    <a:blip r:embed="rId67">
                       <a:extLst>
                         <a:ext uri="{28A0092B-C50C-407E-A947-70E740481C1C}">
                           <a14:useLocalDpi xmlns:a14="http://schemas.microsoft.com/office/drawing/2010/main" val="0"/>
@@ -10151,7 +10344,7 @@
                     </pic:cNvPicPr>
                   </pic:nvPicPr>
                   <pic:blipFill>
-                    <a:blip r:embed="rId66">
+                    <a:blip r:embed="rId68">
                       <a:lum bright="-18000"/>
                       <a:extLst>
                         <a:ext uri="{28A0092B-C50C-407E-A947-70E740481C1C}">
@@ -10261,7 +10454,7 @@
                     </pic:cNvPicPr>
                   </pic:nvPicPr>
                   <pic:blipFill>
-                    <a:blip r:embed="rId67">
+                    <a:blip r:embed="rId69">
                       <a:lum bright="-18000"/>
                       <a:extLst>
                         <a:ext uri="{28A0092B-C50C-407E-A947-70E740481C1C}">
@@ -10371,7 +10564,7 @@
                     </pic:cNvPicPr>
                   </pic:nvPicPr>
                   <pic:blipFill>
-                    <a:blip r:embed="rId16">
+                    <a:blip r:embed="rId18">
                       <a:extLst>
                         <a:ext uri="{28A0092B-C50C-407E-A947-70E740481C1C}">
                           <a14:useLocalDpi xmlns:a14="http://schemas.microsoft.com/office/drawing/2010/main" val="0"/>
@@ -10454,7 +10647,7 @@
                     </pic:cNvPicPr>
                   </pic:nvPicPr>
                   <pic:blipFill>
-                    <a:blip r:embed="rId68">
+                    <a:blip r:embed="rId70">
                       <a:lum bright="-18000"/>
                       <a:extLst>
                         <a:ext uri="{28A0092B-C50C-407E-A947-70E740481C1C}">
@@ -10545,7 +10738,7 @@
                     </pic:cNvPicPr>
                   </pic:nvPicPr>
                   <pic:blipFill>
-                    <a:blip r:embed="rId69">
+                    <a:blip r:embed="rId71">
                       <a:lum bright="-18000"/>
                       <a:extLst>
                         <a:ext uri="{28A0092B-C50C-407E-A947-70E740481C1C}">
@@ -10706,12 +10899,6 @@
         <w:gridCol w:w="2520"/>
       </w:tblGrid>
       <w:tr>
-        <w:tblPrEx>
-          <w:tblCellMar>
-            <w:top w:w="0" w:type="dxa"/>
-            <w:bottom w:w="0" w:type="dxa"/>
-          </w:tblCellMar>
-        </w:tblPrEx>
         <w:trPr>
           <w:jc w:val="center"/>
         </w:trPr>
@@ -10746,7 +10933,7 @@
                           </pic:cNvPicPr>
                         </pic:nvPicPr>
                         <pic:blipFill>
-                          <a:blip r:embed="rId70">
+                          <a:blip r:embed="rId72">
                             <a:extLst>
                               <a:ext uri="{28A0092B-C50C-407E-A947-70E740481C1C}">
                                 <a14:useLocalDpi xmlns:a14="http://schemas.microsoft.com/office/drawing/2010/main" val="0"/>
@@ -10818,7 +11005,7 @@
                           </pic:cNvPicPr>
                         </pic:nvPicPr>
                         <pic:blipFill>
-                          <a:blip r:embed="rId71">
+                          <a:blip r:embed="rId73">
                             <a:extLst>
                               <a:ext uri="{28A0092B-C50C-407E-A947-70E740481C1C}">
                                 <a14:useLocalDpi xmlns:a14="http://schemas.microsoft.com/office/drawing/2010/main" val="0"/>
@@ -10890,7 +11077,7 @@
                           </pic:cNvPicPr>
                         </pic:nvPicPr>
                         <pic:blipFill>
-                          <a:blip r:embed="rId72">
+                          <a:blip r:embed="rId74">
                             <a:extLst>
                               <a:ext uri="{28A0092B-C50C-407E-A947-70E740481C1C}">
                                 <a14:useLocalDpi xmlns:a14="http://schemas.microsoft.com/office/drawing/2010/main" val="0"/>
@@ -10961,7 +11148,7 @@
                           </pic:cNvPicPr>
                         </pic:nvPicPr>
                         <pic:blipFill>
-                          <a:blip r:embed="rId73">
+                          <a:blip r:embed="rId75">
                             <a:extLst>
                               <a:ext uri="{28A0092B-C50C-407E-A947-70E740481C1C}">
                                 <a14:useLocalDpi xmlns:a14="http://schemas.microsoft.com/office/drawing/2010/main" val="0"/>
@@ -11019,7 +11206,7 @@
                           </pic:cNvPicPr>
                         </pic:nvPicPr>
                         <pic:blipFill>
-                          <a:blip r:embed="rId74">
+                          <a:blip r:embed="rId76">
                             <a:extLst>
                               <a:ext uri="{28A0092B-C50C-407E-A947-70E740481C1C}">
                                 <a14:useLocalDpi xmlns:a14="http://schemas.microsoft.com/office/drawing/2010/main" val="0"/>
@@ -11090,7 +11277,7 @@
                           </pic:cNvPicPr>
                         </pic:nvPicPr>
                         <pic:blipFill>
-                          <a:blip r:embed="rId75">
+                          <a:blip r:embed="rId77">
                             <a:extLst>
                               <a:ext uri="{28A0092B-C50C-407E-A947-70E740481C1C}">
                                 <a14:useLocalDpi xmlns:a14="http://schemas.microsoft.com/office/drawing/2010/main" val="0"/>
@@ -11185,12 +11372,6 @@
         <w:gridCol w:w="2685"/>
       </w:tblGrid>
       <w:tr>
-        <w:tblPrEx>
-          <w:tblCellMar>
-            <w:top w:w="0" w:type="dxa"/>
-            <w:bottom w:w="0" w:type="dxa"/>
-          </w:tblCellMar>
-        </w:tblPrEx>
         <w:trPr>
           <w:jc w:val="center"/>
         </w:trPr>
@@ -11224,7 +11405,7 @@
                           </pic:cNvPicPr>
                         </pic:nvPicPr>
                         <pic:blipFill>
-                          <a:blip r:embed="rId76">
+                          <a:blip r:embed="rId78">
                             <a:extLst>
                               <a:ext uri="{28A0092B-C50C-407E-A947-70E740481C1C}">
                                 <a14:useLocalDpi xmlns:a14="http://schemas.microsoft.com/office/drawing/2010/main" val="0"/>
@@ -11295,7 +11476,7 @@
                           </pic:cNvPicPr>
                         </pic:nvPicPr>
                         <pic:blipFill>
-                          <a:blip r:embed="rId77">
+                          <a:blip r:embed="rId79">
                             <a:extLst>
                               <a:ext uri="{28A0092B-C50C-407E-A947-70E740481C1C}">
                                 <a14:useLocalDpi xmlns:a14="http://schemas.microsoft.com/office/drawing/2010/main" val="0"/>
@@ -11366,7 +11547,7 @@
                           </pic:cNvPicPr>
                         </pic:nvPicPr>
                         <pic:blipFill>
-                          <a:blip r:embed="rId78">
+                          <a:blip r:embed="rId80">
                             <a:extLst>
                               <a:ext uri="{28A0092B-C50C-407E-A947-70E740481C1C}">
                                 <a14:useLocalDpi xmlns:a14="http://schemas.microsoft.com/office/drawing/2010/main" val="0"/>
@@ -11437,7 +11618,7 @@
                           </pic:cNvPicPr>
                         </pic:nvPicPr>
                         <pic:blipFill>
-                          <a:blip r:embed="rId57">
+                          <a:blip r:embed="rId59">
                             <a:extLst>
                               <a:ext uri="{28A0092B-C50C-407E-A947-70E740481C1C}">
                                 <a14:useLocalDpi xmlns:a14="http://schemas.microsoft.com/office/drawing/2010/main" val="0"/>
@@ -11508,7 +11689,7 @@
                           </pic:cNvPicPr>
                         </pic:nvPicPr>
                         <pic:blipFill>
-                          <a:blip r:embed="rId79">
+                          <a:blip r:embed="rId81">
                             <a:extLst>
                               <a:ext uri="{28A0092B-C50C-407E-A947-70E740481C1C}">
                                 <a14:useLocalDpi xmlns:a14="http://schemas.microsoft.com/office/drawing/2010/main" val="0"/>
@@ -11579,7 +11760,7 @@
                           </pic:cNvPicPr>
                         </pic:nvPicPr>
                         <pic:blipFill>
-                          <a:blip r:embed="rId80">
+                          <a:blip r:embed="rId82">
                             <a:extLst>
                               <a:ext uri="{28A0092B-C50C-407E-A947-70E740481C1C}">
                                 <a14:useLocalDpi xmlns:a14="http://schemas.microsoft.com/office/drawing/2010/main" val="0"/>
@@ -11654,12 +11835,6 @@
         <w:gridCol w:w="6377"/>
       </w:tblGrid>
       <w:tr>
-        <w:tblPrEx>
-          <w:tblCellMar>
-            <w:top w:w="0" w:type="dxa"/>
-            <w:bottom w:w="0" w:type="dxa"/>
-          </w:tblCellMar>
-        </w:tblPrEx>
         <w:tc>
           <w:tcPr>
             <w:tcW w:w="2089" w:type="dxa"/>
@@ -11693,7 +11868,7 @@
                           </pic:cNvPicPr>
                         </pic:nvPicPr>
                         <pic:blipFill>
-                          <a:blip r:embed="rId81">
+                          <a:blip r:embed="rId83">
                             <a:extLst>
                               <a:ext uri="{28A0092B-C50C-407E-A947-70E740481C1C}">
                                 <a14:useLocalDpi xmlns:a14="http://schemas.microsoft.com/office/drawing/2010/main" val="0"/>
@@ -11787,12 +11962,6 @@
         </w:tc>
       </w:tr>
       <w:tr>
-        <w:tblPrEx>
-          <w:tblCellMar>
-            <w:top w:w="0" w:type="dxa"/>
-            <w:bottom w:w="0" w:type="dxa"/>
-          </w:tblCellMar>
-        </w:tblPrEx>
         <w:tc>
           <w:tcPr>
             <w:tcW w:w="2089" w:type="dxa"/>
@@ -11826,7 +11995,7 @@
                           </pic:cNvPicPr>
                         </pic:nvPicPr>
                         <pic:blipFill>
-                          <a:blip r:embed="rId82">
+                          <a:blip r:embed="rId84">
                             <a:extLst>
                               <a:ext uri="{28A0092B-C50C-407E-A947-70E740481C1C}">
                                 <a14:useLocalDpi xmlns:a14="http://schemas.microsoft.com/office/drawing/2010/main" val="0"/>
@@ -11920,12 +12089,6 @@
         </w:tc>
       </w:tr>
       <w:tr>
-        <w:tblPrEx>
-          <w:tblCellMar>
-            <w:top w:w="0" w:type="dxa"/>
-            <w:bottom w:w="0" w:type="dxa"/>
-          </w:tblCellMar>
-        </w:tblPrEx>
         <w:tc>
           <w:tcPr>
             <w:tcW w:w="2089" w:type="dxa"/>
@@ -11959,7 +12122,7 @@
                           </pic:cNvPicPr>
                         </pic:nvPicPr>
                         <pic:blipFill>
-                          <a:blip r:embed="rId83">
+                          <a:blip r:embed="rId85">
                             <a:extLst>
                               <a:ext uri="{28A0092B-C50C-407E-A947-70E740481C1C}">
                                 <a14:useLocalDpi xmlns:a14="http://schemas.microsoft.com/office/drawing/2010/main" val="0"/>
@@ -12074,12 +12237,6 @@
         </w:tc>
       </w:tr>
       <w:tr>
-        <w:tblPrEx>
-          <w:tblCellMar>
-            <w:top w:w="0" w:type="dxa"/>
-            <w:bottom w:w="0" w:type="dxa"/>
-          </w:tblCellMar>
-        </w:tblPrEx>
         <w:tc>
           <w:tcPr>
             <w:tcW w:w="2089" w:type="dxa"/>
@@ -12227,7 +12384,7 @@
                     </pic:cNvPicPr>
                   </pic:nvPicPr>
                   <pic:blipFill>
-                    <a:blip r:embed="rId84">
+                    <a:blip r:embed="rId86">
                       <a:extLst>
                         <a:ext uri="{28A0092B-C50C-407E-A947-70E740481C1C}">
                           <a14:useLocalDpi xmlns:a14="http://schemas.microsoft.com/office/drawing/2010/main" val="0"/>
@@ -12311,7 +12468,7 @@
                     </pic:cNvPicPr>
                   </pic:nvPicPr>
                   <pic:blipFill>
-                    <a:blip r:embed="rId85">
+                    <a:blip r:embed="rId87">
                       <a:lum bright="-24000"/>
                       <a:extLst>
                         <a:ext uri="{28A0092B-C50C-407E-A947-70E740481C1C}">
@@ -12508,7 +12665,7 @@
                     </pic:cNvPicPr>
                   </pic:nvPicPr>
                   <pic:blipFill>
-                    <a:blip r:embed="rId86">
+                    <a:blip r:embed="rId88">
                       <a:extLst>
                         <a:ext uri="{28A0092B-C50C-407E-A947-70E740481C1C}">
                           <a14:useLocalDpi xmlns:a14="http://schemas.microsoft.com/office/drawing/2010/main" val="0"/>
@@ -13548,9 +13705,15 @@
   </w:style>
   <w:style w:type="character" w:default="1" w:styleId="DefaultParagraphFont">
     <w:name w:val="Default Paragraph Font"/>
+    <w:uiPriority w:val="1"/>
+    <w:semiHidden/>
+    <w:unhideWhenUsed/>
   </w:style>
   <w:style w:type="table" w:default="1" w:styleId="TableNormal">
     <w:name w:val="Normal Table"/>
+    <w:uiPriority w:val="99"/>
+    <w:semiHidden/>
+    <w:unhideWhenUsed/>
     <w:tblPr>
       <w:tblInd w:w="0" w:type="dxa"/>
       <w:tblCellMar>
@@ -13563,6 +13726,9 @@
   </w:style>
   <w:style w:type="numbering" w:default="1" w:styleId="NoList">
     <w:name w:val="No List"/>
+    <w:uiPriority w:val="99"/>
+    <w:semiHidden/>
+    <w:unhideWhenUsed/>
   </w:style>
   <w:style w:type="character" w:customStyle="1" w:styleId="Style6pt">
     <w:name w:val="Style 6 pt"/>

</xml_diff>